<commit_message>
First release of Hello World!~
</commit_message>
<xml_diff>
--- a/Manual_Testing/Assignments/Module1/Assignment1.docx
+++ b/Manual_Testing/Assignments/Module1/Assignment1.docx
@@ -1397,6 +1397,16 @@
           <w:szCs w:val="24"/>
         </w:rPr>
       </w:pPr>
+      <w:hyperlink r:id="rId5" w:history="1">
+        <w:r>
+          <w:rPr>
+            <w:rStyle w:val="Hyperlink"/>
+            <w:sz w:val="24"/>
+            <w:szCs w:val="24"/>
+          </w:rPr>
+          <w:t>https://drive.google.com/file/d/1A3LvmZVSVPA_MfOePPUGpqvMWRWu5-BM/view?usp=drive_link</w:t>
+        </w:r>
+      </w:hyperlink>
     </w:p>
     <w:p>
       <w:pPr>
@@ -1518,49 +1528,60 @@
           <w:szCs w:val="24"/>
         </w:rPr>
       </w:pPr>
-    </w:p>
-    <w:p>
-      <w:pPr>
-        <w:tabs>
-          <w:tab w:val="left" w:pos="1380"/>
-        </w:tabs>
-        <w:rPr>
-          <w:sz w:val="24"/>
-          <w:szCs w:val="24"/>
-        </w:rPr>
-      </w:pPr>
-    </w:p>
-    <w:p>
-      <w:pPr>
-        <w:tabs>
-          <w:tab w:val="left" w:pos="1380"/>
-        </w:tabs>
-        <w:rPr>
-          <w:sz w:val="24"/>
-          <w:szCs w:val="24"/>
-        </w:rPr>
-      </w:pPr>
-    </w:p>
-    <w:p>
-      <w:pPr>
-        <w:tabs>
-          <w:tab w:val="left" w:pos="1380"/>
-        </w:tabs>
-        <w:rPr>
-          <w:b/>
-          <w:bCs/>
-          <w:sz w:val="24"/>
-          <w:szCs w:val="24"/>
-        </w:rPr>
-      </w:pPr>
-      <w:r>
-        <w:rPr>
-          <w:b/>
-          <w:bCs/>
-          <w:sz w:val="24"/>
-          <w:szCs w:val="24"/>
-        </w:rPr>
-        <w:lastRenderedPageBreak/>
+      <w:hyperlink r:id="rId6" w:history="1">
+        <w:r>
+          <w:rPr>
+            <w:rStyle w:val="Hyperlink"/>
+            <w:sz w:val="24"/>
+            <w:szCs w:val="24"/>
+          </w:rPr>
+          <w:t>https://drive.google.com/file/d/1Hq6wBmSE0iaNNgT-f_BlNQsE9m2lgV-9/view?usp=drive_link</w:t>
+        </w:r>
+      </w:hyperlink>
+    </w:p>
+    <w:p>
+      <w:pPr>
+        <w:tabs>
+          <w:tab w:val="left" w:pos="1380"/>
+        </w:tabs>
+        <w:rPr>
+          <w:sz w:val="24"/>
+          <w:szCs w:val="24"/>
+        </w:rPr>
+      </w:pPr>
+    </w:p>
+    <w:p>
+      <w:pPr>
+        <w:tabs>
+          <w:tab w:val="left" w:pos="1380"/>
+        </w:tabs>
+        <w:rPr>
+          <w:b/>
+          <w:bCs/>
+          <w:sz w:val="24"/>
+          <w:szCs w:val="24"/>
+        </w:rPr>
+      </w:pPr>
+    </w:p>
+    <w:p>
+      <w:pPr>
+        <w:tabs>
+          <w:tab w:val="left" w:pos="1380"/>
+        </w:tabs>
+        <w:rPr>
+          <w:b/>
+          <w:bCs/>
+          <w:sz w:val="24"/>
+          <w:szCs w:val="24"/>
+        </w:rPr>
+      </w:pPr>
+      <w:r>
+        <w:rPr>
+          <w:b/>
+          <w:bCs/>
+          <w:sz w:val="24"/>
+          <w:szCs w:val="24"/>
+        </w:rPr>
         <w:t>Question 14</w:t>
       </w:r>
     </w:p>
@@ -2271,6 +2292,7 @@
           <w:sz w:val="24"/>
           <w:szCs w:val="24"/>
         </w:rPr>
+        <w:lastRenderedPageBreak/>
         <w:t xml:space="preserve">Integration and system </w:t>
       </w:r>
       <w:proofErr w:type="gramStart"/>
@@ -2299,7 +2321,6 @@
           <w:sz w:val="24"/>
           <w:szCs w:val="24"/>
         </w:rPr>
-        <w:lastRenderedPageBreak/>
         <w:tab/>
         <w:t>In the testing phase, the software is tested as a whole to ensure that it meets the requirements and is free from defects.</w:t>
       </w:r>
@@ -3564,28 +3585,53 @@
           <w:tab w:val="left" w:pos="1380"/>
         </w:tabs>
         <w:rPr>
-          <w:sz w:val="24"/>
-          <w:szCs w:val="24"/>
-        </w:rPr>
-      </w:pPr>
-    </w:p>
-    <w:p>
-      <w:pPr>
-        <w:tabs>
-          <w:tab w:val="left" w:pos="1380"/>
-        </w:tabs>
-        <w:rPr>
-          <w:sz w:val="24"/>
-          <w:szCs w:val="24"/>
-        </w:rPr>
-      </w:pPr>
-    </w:p>
-    <w:p>
-      <w:pPr>
-        <w:tabs>
-          <w:tab w:val="left" w:pos="1380"/>
-        </w:tabs>
-        <w:rPr>
+          <w:b/>
+          <w:bCs/>
+          <w:sz w:val="24"/>
+          <w:szCs w:val="24"/>
+        </w:rPr>
+      </w:pPr>
+      <w:hyperlink r:id="rId7" w:history="1">
+        <w:r>
+          <w:rPr>
+            <w:rStyle w:val="Hyperlink"/>
+            <w:b/>
+            <w:bCs/>
+            <w:sz w:val="24"/>
+            <w:szCs w:val="24"/>
+          </w:rPr>
+          <w:t>https://drive.google.com/fi</w:t>
+        </w:r>
+        <w:r>
+          <w:rPr>
+            <w:rStyle w:val="Hyperlink"/>
+            <w:b/>
+            <w:bCs/>
+            <w:sz w:val="24"/>
+            <w:szCs w:val="24"/>
+          </w:rPr>
+          <w:t>l</w:t>
+        </w:r>
+        <w:r>
+          <w:rPr>
+            <w:rStyle w:val="Hyperlink"/>
+            <w:b/>
+            <w:bCs/>
+            <w:sz w:val="24"/>
+            <w:szCs w:val="24"/>
+          </w:rPr>
+          <w:t>e/d/1bFpLdWEuIOI3hUMluvrG0_ceXcOWC_mO/view?usp=drive_link</w:t>
+        </w:r>
+      </w:hyperlink>
+    </w:p>
+    <w:p>
+      <w:pPr>
+        <w:tabs>
+          <w:tab w:val="left" w:pos="1380"/>
+        </w:tabs>
+        <w:rPr>
+          <w:b/>
+          <w:bCs/>
           <w:sz w:val="24"/>
           <w:szCs w:val="24"/>
         </w:rPr>
@@ -3678,6 +3724,16 @@
           <w:szCs w:val="24"/>
         </w:rPr>
       </w:pPr>
+      <w:hyperlink r:id="rId8" w:history="1">
+        <w:r>
+          <w:rPr>
+            <w:rStyle w:val="Hyperlink"/>
+            <w:sz w:val="24"/>
+            <w:szCs w:val="24"/>
+          </w:rPr>
+          <w:t>https://drive.google.com/file/d/1gq1zWD9c6qQJPEdvHY5tNwUktQ701-NL/view?usp=drive_link</w:t>
+        </w:r>
+      </w:hyperlink>
     </w:p>
     <w:p>
       <w:pPr>
@@ -4917,6 +4973,41 @@
       <w:contextualSpacing/>
     </w:pPr>
   </w:style>
+  <w:style w:type="character" w:styleId="Hyperlink">
+    <w:name w:val="Hyperlink"/>
+    <w:basedOn w:val="DefaultParagraphFont"/>
+    <w:uiPriority w:val="99"/>
+    <w:unhideWhenUsed/>
+    <w:rsid w:val="004535E0"/>
+    <w:rPr>
+      <w:color w:val="0563C1" w:themeColor="hyperlink"/>
+      <w:u w:val="single"/>
+    </w:rPr>
+  </w:style>
+  <w:style w:type="character" w:styleId="UnresolvedMention">
+    <w:name w:val="Unresolved Mention"/>
+    <w:basedOn w:val="DefaultParagraphFont"/>
+    <w:uiPriority w:val="99"/>
+    <w:semiHidden/>
+    <w:unhideWhenUsed/>
+    <w:rsid w:val="004535E0"/>
+    <w:rPr>
+      <w:color w:val="605E5C"/>
+      <w:shd w:val="clear" w:color="auto" w:fill="E1DFDD"/>
+    </w:rPr>
+  </w:style>
+  <w:style w:type="character" w:styleId="FollowedHyperlink">
+    <w:name w:val="FollowedHyperlink"/>
+    <w:basedOn w:val="DefaultParagraphFont"/>
+    <w:uiPriority w:val="99"/>
+    <w:semiHidden/>
+    <w:unhideWhenUsed/>
+    <w:rsid w:val="004535E0"/>
+    <w:rPr>
+      <w:color w:val="954F72" w:themeColor="followedHyperlink"/>
+      <w:u w:val="single"/>
+    </w:rPr>
+  </w:style>
 </w:styles>
 </file>
 

</xml_diff>